<commit_message>
fix my error in pre push
</commit_message>
<xml_diff>
--- a/итвпд6.docx
+++ b/итвпд6.docx
@@ -9,6 +9,7 @@
         <w:spacing w:before="0" w:beforeAutospacing="0" w:after="0" w:afterAutospacing="0" w:line="17" w:lineRule="atLeast"/>
         <w:jc w:val="center"/>
       </w:pPr>
+      <w:bookmarkStart w:id="0" w:name="_GoBack"/>
       <w:r>
         <w:rPr>
           <w:rFonts w:ascii="Abyssinica SIL" w:hAnsi="Abyssinica SIL"/>
@@ -153,7 +154,7 @@
           <w:sz w:val="28"/>
           <w:szCs w:val="28"/>
         </w:rPr>
-        <w:t>4</w:t>
+        <w:t>6</w:t>
       </w:r>
     </w:p>
     <w:p>
@@ -206,7 +207,13 @@
         <w:t>на тему «</w:t>
       </w:r>
       <w:r>
-        <w:t>ВЫЧИСЛЕНИЯ И ГРАФИКИ В МАТКАДЕ</w:t>
+        <w:t xml:space="preserve">Система контроля версий </w:t>
+      </w:r>
+      <w:r>
+        <w:rPr>
+          <w:lang w:val="en-US"/>
+        </w:rPr>
+        <w:t>Git</w:t>
       </w:r>
       <w:r>
         <w:rPr>
@@ -308,7 +315,6 @@
         <w:spacing w:before="0" w:beforeAutospacing="0" w:after="200" w:afterAutospacing="0" w:line="17" w:lineRule="atLeast"/>
         <w:jc w:val="right"/>
       </w:pPr>
-      <w:proofErr w:type="spellStart"/>
       <w:r>
         <w:rPr>
           <w:rFonts w:ascii="Abyssinica SIL" w:hAnsi="Abyssinica SIL"/>
@@ -316,9 +322,15 @@
           <w:sz w:val="28"/>
           <w:szCs w:val="28"/>
         </w:rPr>
-        <w:t>Перфилов</w:t>
-      </w:r>
-      <w:proofErr w:type="spellEnd"/>
+        <w:t>Перфилов А. В.</w:t>
+      </w:r>
+    </w:p>
+    <w:p>
+      <w:pPr>
+        <w:pStyle w:val="a3"/>
+        <w:spacing w:before="0" w:beforeAutospacing="0" w:after="200" w:afterAutospacing="0" w:line="17" w:lineRule="atLeast"/>
+        <w:jc w:val="right"/>
+      </w:pPr>
       <w:r>
         <w:rPr>
           <w:rFonts w:ascii="Abyssinica SIL" w:hAnsi="Abyssinica SIL"/>
@@ -326,7 +338,7 @@
           <w:sz w:val="28"/>
           <w:szCs w:val="28"/>
         </w:rPr>
-        <w:t xml:space="preserve"> А. В.</w:t>
+        <w:t>Попов Д. А.</w:t>
       </w:r>
     </w:p>
     <w:p>
@@ -342,34 +354,7 @@
           <w:sz w:val="28"/>
           <w:szCs w:val="28"/>
         </w:rPr>
-        <w:t>Попов Д. А.</w:t>
-      </w:r>
-    </w:p>
-    <w:p>
-      <w:pPr>
-        <w:pStyle w:val="a3"/>
-        <w:spacing w:before="0" w:beforeAutospacing="0" w:after="200" w:afterAutospacing="0" w:line="17" w:lineRule="atLeast"/>
-        <w:jc w:val="right"/>
-      </w:pPr>
-      <w:proofErr w:type="spellStart"/>
-      <w:r>
-        <w:rPr>
-          <w:rFonts w:ascii="Abyssinica SIL" w:hAnsi="Abyssinica SIL"/>
-          <w:color w:val="000000"/>
-          <w:sz w:val="28"/>
-          <w:szCs w:val="28"/>
-        </w:rPr>
-        <w:t>Шатравин</w:t>
-      </w:r>
-      <w:proofErr w:type="spellEnd"/>
-      <w:r>
-        <w:rPr>
-          <w:rFonts w:ascii="Abyssinica SIL" w:hAnsi="Abyssinica SIL"/>
-          <w:color w:val="000000"/>
-          <w:sz w:val="28"/>
-          <w:szCs w:val="28"/>
-        </w:rPr>
-        <w:t xml:space="preserve"> Д. А.</w:t>
+        <w:t>Шатравин Д. А.</w:t>
       </w:r>
     </w:p>
     <w:p>
@@ -471,427 +456,125 @@
           <w:sz w:val="28"/>
           <w:szCs w:val="28"/>
         </w:rPr>
-        <w:t xml:space="preserve">: Ознакомится со средой </w:t>
-      </w:r>
-      <w:proofErr w:type="spellStart"/>
-      <w:r>
-        <w:rPr>
-          <w:sz w:val="28"/>
-          <w:szCs w:val="28"/>
-        </w:rPr>
-        <w:t>MathCad</w:t>
-      </w:r>
-      <w:proofErr w:type="spellEnd"/>
-      <w:r>
-        <w:rPr>
-          <w:sz w:val="28"/>
-          <w:szCs w:val="28"/>
-        </w:rPr>
-        <w:t>. Ознакомится с вычислением функций и построением</w:t>
-      </w:r>
-      <w:r>
-        <w:rPr>
-          <w:sz w:val="28"/>
-          <w:szCs w:val="28"/>
-        </w:rPr>
-        <w:t xml:space="preserve"> </w:t>
-      </w:r>
-      <w:r>
-        <w:rPr>
-          <w:sz w:val="28"/>
-          <w:szCs w:val="28"/>
-        </w:rPr>
-        <w:t>графиков в среде.</w:t>
-      </w:r>
-    </w:p>
-    <w:p>
-      <w:pPr>
-        <w:rPr>
-          <w:sz w:val="28"/>
-          <w:szCs w:val="28"/>
-        </w:rPr>
-      </w:pPr>
-    </w:p>
-    <w:p>
-      <w:pPr>
-        <w:rPr>
-          <w:sz w:val="28"/>
-          <w:szCs w:val="28"/>
-        </w:rPr>
-      </w:pPr>
-      <w:r>
-        <w:rPr>
-          <w:sz w:val="28"/>
-          <w:szCs w:val="28"/>
-        </w:rPr>
-        <w:t xml:space="preserve">1)Ознакомились с функционалом и опциями программы </w:t>
-      </w:r>
-    </w:p>
-    <w:p>
-      <w:pPr>
-        <w:rPr>
-          <w:sz w:val="28"/>
-          <w:szCs w:val="28"/>
-        </w:rPr>
-      </w:pPr>
-      <w:r>
-        <w:rPr>
-          <w:sz w:val="28"/>
-          <w:szCs w:val="28"/>
-        </w:rPr>
-        <w:t>2)Вычислили факториал числа 4 и логарифм числа 25</w:t>
-      </w:r>
-    </w:p>
-    <w:p>
-      <w:pPr>
-        <w:rPr>
-          <w:sz w:val="28"/>
-          <w:szCs w:val="28"/>
+        <w:t xml:space="preserve">: </w:t>
+      </w:r>
+      <w:r>
+        <w:rPr>
+          <w:sz w:val="28"/>
+          <w:szCs w:val="28"/>
+        </w:rPr>
+        <w:t>Изучить систему контроля версий Git, провести</w:t>
+      </w:r>
+      <w:r>
+        <w:rPr>
+          <w:sz w:val="28"/>
+          <w:szCs w:val="28"/>
+        </w:rPr>
+        <w:br/>
+        <w:t>установку и первоначальную настройку Git, научиться создавать</w:t>
+      </w:r>
+      <w:r>
+        <w:rPr>
+          <w:sz w:val="28"/>
+          <w:szCs w:val="28"/>
+        </w:rPr>
+        <w:br/>
+        <w:t>репозитории в системе контроля Git в среде GitBash, научиться правильно</w:t>
+      </w:r>
+      <w:r>
+        <w:rPr>
+          <w:sz w:val="28"/>
+          <w:szCs w:val="28"/>
+        </w:rPr>
+        <w:br/>
+        <w:t>перемещаться внутри проекта с использованием команд в командной строке,</w:t>
+      </w:r>
+      <w:r>
+        <w:rPr>
+          <w:sz w:val="28"/>
+          <w:szCs w:val="28"/>
+        </w:rPr>
+        <w:br/>
+        <w:t>а также устанавливать авторство для проекта, с целью отслеживания</w:t>
+      </w:r>
+      <w:r>
+        <w:rPr>
+          <w:sz w:val="28"/>
+          <w:szCs w:val="28"/>
+        </w:rPr>
+        <w:br/>
+        <w:t>изменений, научиться вести историю изменений и уметь правильно</w:t>
+      </w:r>
+      <w:r>
+        <w:rPr>
+          <w:sz w:val="28"/>
+          <w:szCs w:val="28"/>
+        </w:rPr>
+        <w:br/>
+        <w:t>интерпретировать текущий статус репозитория.</w:t>
+      </w:r>
+    </w:p>
+    <w:p>
+      <w:pPr>
+        <w:rPr>
+          <w:sz w:val="28"/>
+          <w:szCs w:val="28"/>
+        </w:rPr>
+      </w:pPr>
+    </w:p>
+    <w:p>
+      <w:pPr>
+        <w:pStyle w:val="a4"/>
+        <w:numPr>
+          <w:ilvl w:val="0"/>
+          <w:numId w:val="1"/>
+        </w:numPr>
+        <w:rPr>
+          <w:sz w:val="28"/>
+          <w:szCs w:val="28"/>
+        </w:rPr>
+      </w:pPr>
+      <w:r>
+        <w:rPr>
+          <w:sz w:val="28"/>
+          <w:szCs w:val="28"/>
+        </w:rPr>
+        <w:t>Установили и создали репозиторий в каталоге с лабораторными работами</w:t>
+      </w:r>
+      <w:r>
+        <w:rPr>
+          <w:sz w:val="28"/>
+          <w:szCs w:val="28"/>
+        </w:rPr>
+        <w:t xml:space="preserve">. </w:t>
+      </w:r>
+      <w:r>
+        <w:rPr>
+          <w:sz w:val="28"/>
+          <w:szCs w:val="28"/>
+        </w:rPr>
+        <w:t>Проверили статус</w:t>
+      </w:r>
+    </w:p>
+    <w:p>
+      <w:pPr>
+        <w:ind w:left="360"/>
+        <w:rPr>
+          <w:sz w:val="28"/>
+          <w:szCs w:val="28"/>
+          <w:lang w:val="en-US"/>
         </w:rPr>
       </w:pPr>
       <w:r>
         <w:rPr>
           <w:noProof/>
-          <w:sz w:val="28"/>
-          <w:szCs w:val="28"/>
           <w:lang w:eastAsia="ru-RU"/>
         </w:rPr>
         <w:drawing>
-          <wp:inline distT="0" distB="0" distL="0" distR="0" wp14:anchorId="096C9F93" wp14:editId="592A9A5B">
-            <wp:extent cx="1981477" cy="733527"/>
+          <wp:inline distT="0" distB="0" distL="0" distR="0" wp14:anchorId="1AB8F9FC" wp14:editId="455AF90F">
+            <wp:extent cx="4366260" cy="2631424"/>
             <wp:effectExtent l="0" t="0" r="0" b="0"/>
             <wp:docPr id="1" name="Рисунок 1"/>
-            <wp:cNvGraphicFramePr>
-              <a:graphicFrameLocks xmlns:a="http://schemas.openxmlformats.org/drawingml/2006/main" noChangeAspect="1"/>
-            </wp:cNvGraphicFramePr>
-            <a:graphic xmlns:a="http://schemas.openxmlformats.org/drawingml/2006/main">
-              <a:graphicData uri="http://schemas.openxmlformats.org/drawingml/2006/picture">
-                <pic:pic xmlns:pic="http://schemas.openxmlformats.org/drawingml/2006/picture">
-                  <pic:nvPicPr>
-                    <pic:cNvPr id="1" name=""/>
-                    <pic:cNvPicPr/>
-                  </pic:nvPicPr>
-                  <pic:blipFill>
-                    <a:blip r:embed="rId4"/>
-                    <a:stretch>
-                      <a:fillRect/>
-                    </a:stretch>
-                  </pic:blipFill>
-                  <pic:spPr>
-                    <a:xfrm>
-                      <a:off x="0" y="0"/>
-                      <a:ext cx="1981477" cy="733527"/>
-                    </a:xfrm>
-                    <a:prstGeom prst="rect">
-                      <a:avLst/>
-                    </a:prstGeom>
-                  </pic:spPr>
-                </pic:pic>
-              </a:graphicData>
-            </a:graphic>
-          </wp:inline>
-        </w:drawing>
-      </w:r>
-    </w:p>
-    <w:p>
-      <w:pPr>
-        <w:rPr>
-          <w:sz w:val="28"/>
-          <w:szCs w:val="28"/>
-        </w:rPr>
-      </w:pPr>
-      <w:r>
-        <w:rPr>
-          <w:sz w:val="28"/>
-          <w:szCs w:val="28"/>
-        </w:rPr>
-        <w:t>3)Вычислили функцию в диапазоне</w:t>
-      </w:r>
-    </w:p>
-    <w:p>
-      <w:pPr>
-        <w:rPr>
-          <w:sz w:val="28"/>
-          <w:szCs w:val="28"/>
-        </w:rPr>
-      </w:pPr>
-      <w:r>
-        <w:rPr>
-          <w:noProof/>
-          <w:sz w:val="28"/>
-          <w:szCs w:val="28"/>
-          <w:lang w:eastAsia="ru-RU"/>
-        </w:rPr>
-        <w:drawing>
-          <wp:inline distT="0" distB="0" distL="0" distR="0" wp14:anchorId="05C656E8" wp14:editId="28D09390">
-            <wp:extent cx="2514951" cy="1848108"/>
-            <wp:effectExtent l="0" t="0" r="0" b="0"/>
-            <wp:docPr id="2" name="Рисунок 2"/>
-            <wp:cNvGraphicFramePr>
-              <a:graphicFrameLocks xmlns:a="http://schemas.openxmlformats.org/drawingml/2006/main" noChangeAspect="1"/>
-            </wp:cNvGraphicFramePr>
-            <a:graphic xmlns:a="http://schemas.openxmlformats.org/drawingml/2006/main">
-              <a:graphicData uri="http://schemas.openxmlformats.org/drawingml/2006/picture">
-                <pic:pic xmlns:pic="http://schemas.openxmlformats.org/drawingml/2006/picture">
-                  <pic:nvPicPr>
-                    <pic:cNvPr id="1" name=""/>
-                    <pic:cNvPicPr/>
-                  </pic:nvPicPr>
-                  <pic:blipFill>
-                    <a:blip r:embed="rId5"/>
-                    <a:stretch>
-                      <a:fillRect/>
-                    </a:stretch>
-                  </pic:blipFill>
-                  <pic:spPr>
-                    <a:xfrm>
-                      <a:off x="0" y="0"/>
-                      <a:ext cx="2514951" cy="1848108"/>
-                    </a:xfrm>
-                    <a:prstGeom prst="rect">
-                      <a:avLst/>
-                    </a:prstGeom>
-                  </pic:spPr>
-                </pic:pic>
-              </a:graphicData>
-            </a:graphic>
-          </wp:inline>
-        </w:drawing>
-      </w:r>
-      <w:r>
-        <w:rPr>
-          <w:noProof/>
-          <w:sz w:val="28"/>
-          <w:szCs w:val="28"/>
-          <w:lang w:eastAsia="ru-RU"/>
-        </w:rPr>
-        <w:drawing>
-          <wp:inline distT="0" distB="0" distL="0" distR="0" wp14:anchorId="4A04FD64" wp14:editId="7E314FAB">
-            <wp:extent cx="4010585" cy="3515216"/>
-            <wp:effectExtent l="0" t="0" r="9525" b="9525"/>
-            <wp:docPr id="4" name="Рисунок 4"/>
-            <wp:cNvGraphicFramePr>
-              <a:graphicFrameLocks xmlns:a="http://schemas.openxmlformats.org/drawingml/2006/main" noChangeAspect="1"/>
-            </wp:cNvGraphicFramePr>
-            <a:graphic xmlns:a="http://schemas.openxmlformats.org/drawingml/2006/main">
-              <a:graphicData uri="http://schemas.openxmlformats.org/drawingml/2006/picture">
-                <pic:pic xmlns:pic="http://schemas.openxmlformats.org/drawingml/2006/picture">
-                  <pic:nvPicPr>
-                    <pic:cNvPr id="1" name=""/>
-                    <pic:cNvPicPr/>
-                  </pic:nvPicPr>
-                  <pic:blipFill>
-                    <a:blip r:embed="rId6"/>
-                    <a:stretch>
-                      <a:fillRect/>
-                    </a:stretch>
-                  </pic:blipFill>
-                  <pic:spPr>
-                    <a:xfrm>
-                      <a:off x="0" y="0"/>
-                      <a:ext cx="4010585" cy="3515216"/>
-                    </a:xfrm>
-                    <a:prstGeom prst="rect">
-                      <a:avLst/>
-                    </a:prstGeom>
-                  </pic:spPr>
-                </pic:pic>
-              </a:graphicData>
-            </a:graphic>
-          </wp:inline>
-        </w:drawing>
-      </w:r>
-    </w:p>
-    <w:p>
-      <w:pPr>
-        <w:rPr>
-          <w:sz w:val="28"/>
-          <w:szCs w:val="28"/>
-        </w:rPr>
-      </w:pPr>
-    </w:p>
-    <w:p>
-      <w:pPr>
-        <w:rPr>
-          <w:sz w:val="28"/>
-          <w:szCs w:val="28"/>
-        </w:rPr>
-      </w:pPr>
-    </w:p>
-    <w:p>
-      <w:pPr>
-        <w:rPr>
-          <w:sz w:val="28"/>
-          <w:szCs w:val="28"/>
-        </w:rPr>
-      </w:pPr>
-    </w:p>
-    <w:p>
-      <w:pPr>
-        <w:rPr>
-          <w:sz w:val="28"/>
-          <w:szCs w:val="28"/>
-        </w:rPr>
-      </w:pPr>
-      <w:r>
-        <w:rPr>
-          <w:sz w:val="28"/>
-          <w:szCs w:val="28"/>
-        </w:rPr>
-        <w:lastRenderedPageBreak/>
-        <w:t xml:space="preserve">4) Вычислили решение функции в виде графика </w:t>
-      </w:r>
-    </w:p>
-    <w:p>
-      <w:pPr>
-        <w:rPr>
-          <w:sz w:val="28"/>
-          <w:szCs w:val="28"/>
-        </w:rPr>
-      </w:pPr>
-      <w:r>
-        <w:rPr>
-          <w:noProof/>
-          <w:sz w:val="28"/>
-          <w:szCs w:val="28"/>
-          <w:lang w:eastAsia="ru-RU"/>
-        </w:rPr>
-        <w:drawing>
-          <wp:inline distT="0" distB="0" distL="0" distR="0" wp14:anchorId="5D9303E4" wp14:editId="7E2F6727">
-            <wp:extent cx="5940425" cy="5911850"/>
-            <wp:effectExtent l="0" t="0" r="3175" b="0"/>
-            <wp:docPr id="5" name="Рисунок 5"/>
-            <wp:cNvGraphicFramePr>
-              <a:graphicFrameLocks xmlns:a="http://schemas.openxmlformats.org/drawingml/2006/main" noChangeAspect="1"/>
-            </wp:cNvGraphicFramePr>
-            <a:graphic xmlns:a="http://schemas.openxmlformats.org/drawingml/2006/main">
-              <a:graphicData uri="http://schemas.openxmlformats.org/drawingml/2006/picture">
-                <pic:pic xmlns:pic="http://schemas.openxmlformats.org/drawingml/2006/picture">
-                  <pic:nvPicPr>
-                    <pic:cNvPr id="1" name=""/>
-                    <pic:cNvPicPr/>
-                  </pic:nvPicPr>
-                  <pic:blipFill>
-                    <a:blip r:embed="rId7"/>
-                    <a:stretch>
-                      <a:fillRect/>
-                    </a:stretch>
-                  </pic:blipFill>
-                  <pic:spPr>
-                    <a:xfrm>
-                      <a:off x="0" y="0"/>
-                      <a:ext cx="5940425" cy="5911850"/>
-                    </a:xfrm>
-                    <a:prstGeom prst="rect">
-                      <a:avLst/>
-                    </a:prstGeom>
-                  </pic:spPr>
-                </pic:pic>
-              </a:graphicData>
-            </a:graphic>
-          </wp:inline>
-        </w:drawing>
-      </w:r>
-    </w:p>
-    <w:p>
-      <w:pPr>
-        <w:rPr>
-          <w:sz w:val="28"/>
-          <w:szCs w:val="28"/>
-        </w:rPr>
-      </w:pPr>
-    </w:p>
-    <w:p>
-      <w:pPr>
-        <w:rPr>
-          <w:sz w:val="28"/>
-          <w:szCs w:val="28"/>
-        </w:rPr>
-      </w:pPr>
-    </w:p>
-    <w:p>
-      <w:pPr>
-        <w:rPr>
-          <w:sz w:val="28"/>
-          <w:szCs w:val="28"/>
-        </w:rPr>
-      </w:pPr>
-    </w:p>
-    <w:p>
-      <w:pPr>
-        <w:rPr>
-          <w:sz w:val="28"/>
-          <w:szCs w:val="28"/>
-        </w:rPr>
-      </w:pPr>
-    </w:p>
-    <w:p>
-      <w:pPr>
-        <w:rPr>
-          <w:sz w:val="28"/>
-          <w:szCs w:val="28"/>
-        </w:rPr>
-      </w:pPr>
-    </w:p>
-    <w:p>
-      <w:pPr>
-        <w:rPr>
-          <w:sz w:val="28"/>
-          <w:szCs w:val="28"/>
-        </w:rPr>
-      </w:pPr>
-    </w:p>
-    <w:p>
-      <w:pPr>
-        <w:rPr>
-          <w:sz w:val="28"/>
-          <w:szCs w:val="28"/>
-        </w:rPr>
-      </w:pPr>
-    </w:p>
-    <w:p>
-      <w:pPr>
-        <w:rPr>
-          <w:sz w:val="28"/>
-          <w:szCs w:val="28"/>
-        </w:rPr>
-      </w:pPr>
-    </w:p>
-    <w:p>
-      <w:pPr>
-        <w:rPr>
-          <w:sz w:val="28"/>
-          <w:szCs w:val="28"/>
-        </w:rPr>
-      </w:pPr>
-      <w:r>
-        <w:rPr>
-          <w:sz w:val="28"/>
-          <w:szCs w:val="28"/>
-        </w:rPr>
-        <w:lastRenderedPageBreak/>
-        <w:t>5) Построили график функции в соответствии с номером бригады</w:t>
-      </w:r>
-    </w:p>
-    <w:p>
-      <w:pPr>
-        <w:rPr>
-          <w:sz w:val="28"/>
-          <w:szCs w:val="28"/>
-        </w:rPr>
-      </w:pPr>
-      <w:r>
-        <w:rPr>
-          <w:noProof/>
-          <w:sz w:val="28"/>
-          <w:szCs w:val="28"/>
-          <w:lang w:eastAsia="ru-RU"/>
-        </w:rPr>
-        <w:drawing>
-          <wp:inline distT="0" distB="0" distL="0" distR="0" wp14:anchorId="1C10337E" wp14:editId="568B9842">
-            <wp:extent cx="5940425" cy="5411470"/>
-            <wp:effectExtent l="0" t="0" r="3175" b="0"/>
-            <wp:docPr id="6" name="Рисунок 6"/>
             <wp:cNvGraphicFramePr>
               <a:graphicFrameLocks xmlns:a="http://schemas.openxmlformats.org/drawingml/2006/main" noChangeAspect="1"/>
             </wp:cNvGraphicFramePr>
@@ -911,7 +594,7 @@
                   <pic:spPr>
                     <a:xfrm>
                       <a:off x="0" y="0"/>
-                      <a:ext cx="5940425" cy="5411470"/>
+                      <a:ext cx="4369251" cy="2633226"/>
                     </a:xfrm>
                     <a:prstGeom prst="rect">
                       <a:avLst/>
@@ -926,21 +609,36 @@
     </w:p>
     <w:p>
       <w:pPr>
-        <w:rPr>
-          <w:sz w:val="28"/>
-          <w:szCs w:val="28"/>
-        </w:rPr>
-      </w:pPr>
-      <w:r>
-        <w:rPr>
-          <w:sz w:val="28"/>
-          <w:szCs w:val="28"/>
-        </w:rPr>
-        <w:t>6) Построили полярный график в соответствии с номером бригады</w:t>
-      </w:r>
-    </w:p>
-    <w:p>
-      <w:pPr>
+        <w:ind w:left="360"/>
+        <w:rPr>
+          <w:sz w:val="28"/>
+          <w:szCs w:val="28"/>
+        </w:rPr>
+      </w:pPr>
+    </w:p>
+    <w:p>
+      <w:pPr>
+        <w:pStyle w:val="a4"/>
+        <w:numPr>
+          <w:ilvl w:val="0"/>
+          <w:numId w:val="1"/>
+        </w:numPr>
+        <w:rPr>
+          <w:sz w:val="28"/>
+          <w:szCs w:val="28"/>
+        </w:rPr>
+      </w:pPr>
+      <w:r>
+        <w:rPr>
+          <w:sz w:val="28"/>
+          <w:szCs w:val="28"/>
+        </w:rPr>
+        <w:t>Изменили имя пользователя и почту в конфиге</w:t>
+      </w:r>
+    </w:p>
+    <w:p>
+      <w:pPr>
+        <w:pStyle w:val="a4"/>
         <w:rPr>
           <w:sz w:val="28"/>
           <w:szCs w:val="28"/>
@@ -952,303 +650,10 @@
           <w:lang w:eastAsia="ru-RU"/>
         </w:rPr>
         <w:drawing>
-          <wp:inline distT="0" distB="0" distL="0" distR="0">
-            <wp:extent cx="5234940" cy="2835593"/>
-            <wp:effectExtent l="0" t="0" r="3810" b="3175"/>
-            <wp:docPr id="13" name="Рисунок 13" descr="https://sun7-17.userapi.com/impg/kygzC7p9fOQNXsO8EYZ_k5Bi9tLSYz_vTi5lLw/z-JDca53-l8.jpg?size=1920x1040&amp;quality=96&amp;sign=92b23bd66ff7b7ea8e30dca0ecdb0210&amp;type=album"/>
-            <wp:cNvGraphicFramePr>
-              <a:graphicFrameLocks xmlns:a="http://schemas.openxmlformats.org/drawingml/2006/main" noChangeAspect="1"/>
-            </wp:cNvGraphicFramePr>
-            <a:graphic xmlns:a="http://schemas.openxmlformats.org/drawingml/2006/main">
-              <a:graphicData uri="http://schemas.openxmlformats.org/drawingml/2006/picture">
-                <pic:pic xmlns:pic="http://schemas.openxmlformats.org/drawingml/2006/picture">
-                  <pic:nvPicPr>
-                    <pic:cNvPr id="0" name="Picture 10" descr="https://sun7-17.userapi.com/impg/kygzC7p9fOQNXsO8EYZ_k5Bi9tLSYz_vTi5lLw/z-JDca53-l8.jpg?size=1920x1040&amp;quality=96&amp;sign=92b23bd66ff7b7ea8e30dca0ecdb0210&amp;type=album"/>
-                    <pic:cNvPicPr>
-                      <a:picLocks noChangeAspect="1" noChangeArrowheads="1"/>
-                    </pic:cNvPicPr>
-                  </pic:nvPicPr>
-                  <pic:blipFill>
-                    <a:blip r:embed="rId9" cstate="print">
-                      <a:extLst>
-                        <a:ext uri="{28A0092B-C50C-407E-A947-70E740481C1C}">
-                          <a14:useLocalDpi xmlns:a14="http://schemas.microsoft.com/office/drawing/2010/main" val="0"/>
-                        </a:ext>
-                      </a:extLst>
-                    </a:blip>
-                    <a:srcRect/>
-                    <a:stretch>
-                      <a:fillRect/>
-                    </a:stretch>
-                  </pic:blipFill>
-                  <pic:spPr bwMode="auto">
-                    <a:xfrm>
-                      <a:off x="0" y="0"/>
-                      <a:ext cx="5237567" cy="2837016"/>
-                    </a:xfrm>
-                    <a:prstGeom prst="rect">
-                      <a:avLst/>
-                    </a:prstGeom>
-                    <a:noFill/>
-                    <a:ln>
-                      <a:noFill/>
-                    </a:ln>
-                  </pic:spPr>
-                </pic:pic>
-              </a:graphicData>
-            </a:graphic>
-          </wp:inline>
-        </w:drawing>
-      </w:r>
-    </w:p>
-    <w:p>
-      <w:pPr>
-        <w:rPr>
-          <w:sz w:val="28"/>
-          <w:szCs w:val="28"/>
-        </w:rPr>
-      </w:pPr>
-      <w:r>
-        <w:rPr>
-          <w:sz w:val="28"/>
-          <w:szCs w:val="28"/>
-        </w:rPr>
-        <w:lastRenderedPageBreak/>
-        <w:t xml:space="preserve">7) Построили трехмерный график </w:t>
-      </w:r>
-      <w:r>
-        <w:rPr>
-          <w:sz w:val="28"/>
-          <w:szCs w:val="28"/>
-        </w:rPr>
-        <w:t>в соответствии с номером бригады</w:t>
-      </w:r>
-    </w:p>
-    <w:p>
-      <w:pPr>
-        <w:rPr>
-          <w:sz w:val="28"/>
-          <w:szCs w:val="28"/>
-        </w:rPr>
-      </w:pPr>
-      <w:r>
-        <w:rPr>
-          <w:noProof/>
-          <w:lang w:eastAsia="ru-RU"/>
-        </w:rPr>
-        <w:drawing>
-          <wp:inline distT="0" distB="0" distL="0" distR="0">
-            <wp:extent cx="5940425" cy="3217730"/>
-            <wp:effectExtent l="0" t="0" r="3175" b="1905"/>
-            <wp:docPr id="12" name="Рисунок 12" descr="https://sun7-21.userapi.com/impg/-Fv6_3TWGesBWqbFHWxBN7q7wSmTx5skYD-cIg/DTeOol8p534.jpg?size=1920x1040&amp;quality=96&amp;sign=9f369515511145d9ea70dd4a8470c0b0&amp;type=album"/>
-            <wp:cNvGraphicFramePr>
-              <a:graphicFrameLocks xmlns:a="http://schemas.openxmlformats.org/drawingml/2006/main" noChangeAspect="1"/>
-            </wp:cNvGraphicFramePr>
-            <a:graphic xmlns:a="http://schemas.openxmlformats.org/drawingml/2006/main">
-              <a:graphicData uri="http://schemas.openxmlformats.org/drawingml/2006/picture">
-                <pic:pic xmlns:pic="http://schemas.openxmlformats.org/drawingml/2006/picture">
-                  <pic:nvPicPr>
-                    <pic:cNvPr id="0" name="Picture 8" descr="https://sun7-21.userapi.com/impg/-Fv6_3TWGesBWqbFHWxBN7q7wSmTx5skYD-cIg/DTeOol8p534.jpg?size=1920x1040&amp;quality=96&amp;sign=9f369515511145d9ea70dd4a8470c0b0&amp;type=album"/>
-                    <pic:cNvPicPr>
-                      <a:picLocks noChangeAspect="1" noChangeArrowheads="1"/>
-                    </pic:cNvPicPr>
-                  </pic:nvPicPr>
-                  <pic:blipFill>
-                    <a:blip r:embed="rId10" cstate="print">
-                      <a:extLst>
-                        <a:ext uri="{28A0092B-C50C-407E-A947-70E740481C1C}">
-                          <a14:useLocalDpi xmlns:a14="http://schemas.microsoft.com/office/drawing/2010/main" val="0"/>
-                        </a:ext>
-                      </a:extLst>
-                    </a:blip>
-                    <a:srcRect/>
-                    <a:stretch>
-                      <a:fillRect/>
-                    </a:stretch>
-                  </pic:blipFill>
-                  <pic:spPr bwMode="auto">
-                    <a:xfrm>
-                      <a:off x="0" y="0"/>
-                      <a:ext cx="5940425" cy="3217730"/>
-                    </a:xfrm>
-                    <a:prstGeom prst="rect">
-                      <a:avLst/>
-                    </a:prstGeom>
-                    <a:noFill/>
-                    <a:ln>
-                      <a:noFill/>
-                    </a:ln>
-                  </pic:spPr>
-                </pic:pic>
-              </a:graphicData>
-            </a:graphic>
-          </wp:inline>
-        </w:drawing>
-      </w:r>
-    </w:p>
-    <w:p>
-      <w:pPr>
-        <w:rPr>
-          <w:sz w:val="28"/>
-          <w:szCs w:val="28"/>
-        </w:rPr>
-      </w:pPr>
-    </w:p>
-    <w:p>
-      <w:pPr>
-        <w:rPr>
-          <w:sz w:val="28"/>
-          <w:szCs w:val="28"/>
-        </w:rPr>
-      </w:pPr>
-    </w:p>
-    <w:p>
-      <w:pPr>
-        <w:rPr>
-          <w:sz w:val="28"/>
-          <w:szCs w:val="28"/>
-        </w:rPr>
-      </w:pPr>
-    </w:p>
-    <w:p>
-      <w:pPr>
-        <w:rPr>
-          <w:sz w:val="28"/>
-          <w:szCs w:val="28"/>
-        </w:rPr>
-      </w:pPr>
-    </w:p>
-    <w:p>
-      <w:pPr>
-        <w:rPr>
-          <w:sz w:val="28"/>
-          <w:szCs w:val="28"/>
-        </w:rPr>
-      </w:pPr>
-    </w:p>
-    <w:p>
-      <w:pPr>
-        <w:rPr>
-          <w:sz w:val="28"/>
-          <w:szCs w:val="28"/>
-        </w:rPr>
-      </w:pPr>
-    </w:p>
-    <w:p>
-      <w:pPr>
-        <w:rPr>
-          <w:sz w:val="28"/>
-          <w:szCs w:val="28"/>
-        </w:rPr>
-      </w:pPr>
-    </w:p>
-    <w:p>
-      <w:pPr>
-        <w:rPr>
-          <w:sz w:val="28"/>
-          <w:szCs w:val="28"/>
-        </w:rPr>
-      </w:pPr>
-    </w:p>
-    <w:p>
-      <w:pPr>
-        <w:rPr>
-          <w:sz w:val="28"/>
-          <w:szCs w:val="28"/>
-        </w:rPr>
-      </w:pPr>
-    </w:p>
-    <w:p>
-      <w:pPr>
-        <w:rPr>
-          <w:sz w:val="28"/>
-          <w:szCs w:val="28"/>
-        </w:rPr>
-      </w:pPr>
-    </w:p>
-    <w:p>
-      <w:pPr>
-        <w:rPr>
-          <w:sz w:val="28"/>
-          <w:szCs w:val="28"/>
-        </w:rPr>
-      </w:pPr>
-    </w:p>
-    <w:p>
-      <w:pPr>
-        <w:rPr>
-          <w:sz w:val="28"/>
-          <w:szCs w:val="28"/>
-        </w:rPr>
-      </w:pPr>
-    </w:p>
-    <w:p>
-      <w:pPr>
-        <w:rPr>
-          <w:sz w:val="28"/>
-          <w:szCs w:val="28"/>
-        </w:rPr>
-      </w:pPr>
-    </w:p>
-    <w:p>
-      <w:pPr>
-        <w:rPr>
-          <w:sz w:val="28"/>
-          <w:szCs w:val="28"/>
-        </w:rPr>
-      </w:pPr>
-    </w:p>
-    <w:p>
-      <w:pPr>
-        <w:rPr>
-          <w:sz w:val="28"/>
-          <w:szCs w:val="28"/>
-        </w:rPr>
-      </w:pPr>
-    </w:p>
-    <w:p>
-      <w:pPr>
-        <w:rPr>
-          <w:sz w:val="28"/>
-          <w:szCs w:val="28"/>
-        </w:rPr>
-      </w:pPr>
-    </w:p>
-    <w:p>
-      <w:pPr>
-        <w:rPr>
-          <w:sz w:val="28"/>
-          <w:szCs w:val="28"/>
-        </w:rPr>
-      </w:pPr>
-      <w:r>
-        <w:rPr>
-          <w:sz w:val="28"/>
-          <w:szCs w:val="28"/>
-        </w:rPr>
-        <w:lastRenderedPageBreak/>
-        <w:t>8) Выполнили различные действия с матрицами по заданию</w:t>
-      </w:r>
-    </w:p>
-    <w:p>
-      <w:pPr>
-        <w:rPr>
-          <w:sz w:val="28"/>
-          <w:szCs w:val="28"/>
-        </w:rPr>
-      </w:pPr>
-      <w:r>
-        <w:rPr>
-          <w:noProof/>
-          <w:sz w:val="28"/>
-          <w:szCs w:val="28"/>
-          <w:lang w:eastAsia="ru-RU"/>
-        </w:rPr>
-        <w:drawing>
-          <wp:inline distT="0" distB="0" distL="0" distR="0" wp14:anchorId="1736D40F" wp14:editId="1A8050F0">
-            <wp:extent cx="5287113" cy="7201905"/>
-            <wp:effectExtent l="0" t="0" r="8890" b="0"/>
-            <wp:docPr id="7" name="Рисунок 7"/>
+          <wp:inline distT="0" distB="0" distL="0" distR="0" wp14:anchorId="1C3F71A2" wp14:editId="5418120C">
+            <wp:extent cx="4267200" cy="2571724"/>
+            <wp:effectExtent l="0" t="0" r="0" b="635"/>
+            <wp:docPr id="10" name="Рисунок 10"/>
             <wp:cNvGraphicFramePr>
               <a:graphicFrameLocks xmlns:a="http://schemas.openxmlformats.org/drawingml/2006/main" noChangeAspect="1"/>
             </wp:cNvGraphicFramePr>
@@ -1260,7 +665,7 @@
                     <pic:cNvPicPr/>
                   </pic:nvPicPr>
                   <pic:blipFill>
-                    <a:blip r:embed="rId11"/>
+                    <a:blip r:embed="rId9"/>
                     <a:stretch>
                       <a:fillRect/>
                     </a:stretch>
@@ -1268,7 +673,7 @@
                   <pic:spPr>
                     <a:xfrm>
                       <a:off x="0" y="0"/>
-                      <a:ext cx="5287113" cy="7201905"/>
+                      <a:ext cx="4274453" cy="2576095"/>
                     </a:xfrm>
                     <a:prstGeom prst="rect">
                       <a:avLst/>
@@ -1283,6 +688,44 @@
     </w:p>
     <w:p>
       <w:pPr>
+        <w:pStyle w:val="a4"/>
+        <w:rPr>
+          <w:sz w:val="28"/>
+          <w:szCs w:val="28"/>
+        </w:rPr>
+      </w:pPr>
+    </w:p>
+    <w:p>
+      <w:pPr>
+        <w:pStyle w:val="a4"/>
+        <w:numPr>
+          <w:ilvl w:val="0"/>
+          <w:numId w:val="1"/>
+        </w:numPr>
+        <w:rPr>
+          <w:sz w:val="28"/>
+          <w:szCs w:val="28"/>
+        </w:rPr>
+      </w:pPr>
+      <w:r>
+        <w:rPr>
+          <w:sz w:val="28"/>
+          <w:szCs w:val="28"/>
+        </w:rPr>
+        <w:lastRenderedPageBreak/>
+        <w:t>Сделали коммит и выгрузили в удаленный репозиторий</w:t>
+      </w:r>
+      <w:r>
+        <w:rPr>
+          <w:sz w:val="28"/>
+          <w:szCs w:val="28"/>
+        </w:rPr>
+        <w:t xml:space="preserve"> (https://github.com/Roc25/ITvPD)</w:t>
+      </w:r>
+    </w:p>
+    <w:p>
+      <w:pPr>
+        <w:pStyle w:val="a4"/>
         <w:rPr>
           <w:sz w:val="28"/>
           <w:szCs w:val="28"/>
@@ -1291,16 +734,13 @@
       <w:r>
         <w:rPr>
           <w:noProof/>
-          <w:sz w:val="28"/>
-          <w:szCs w:val="28"/>
           <w:lang w:eastAsia="ru-RU"/>
         </w:rPr>
-        <w:lastRenderedPageBreak/>
         <w:drawing>
-          <wp:inline distT="0" distB="0" distL="0" distR="0" wp14:anchorId="0C30640A" wp14:editId="740F88E5">
-            <wp:extent cx="5940425" cy="3980180"/>
+          <wp:inline distT="0" distB="0" distL="0" distR="0" wp14:anchorId="159CCBFC" wp14:editId="43840048">
+            <wp:extent cx="5940425" cy="3580130"/>
             <wp:effectExtent l="0" t="0" r="3175" b="1270"/>
-            <wp:docPr id="8" name="Рисунок 8"/>
+            <wp:docPr id="11" name="Рисунок 11"/>
             <wp:cNvGraphicFramePr>
               <a:graphicFrameLocks xmlns:a="http://schemas.openxmlformats.org/drawingml/2006/main" noChangeAspect="1"/>
             </wp:cNvGraphicFramePr>
@@ -1312,7 +752,7 @@
                     <pic:cNvPicPr/>
                   </pic:nvPicPr>
                   <pic:blipFill>
-                    <a:blip r:embed="rId12"/>
+                    <a:blip r:embed="rId10"/>
                     <a:stretch>
                       <a:fillRect/>
                     </a:stretch>
@@ -1320,7 +760,7 @@
                   <pic:spPr>
                     <a:xfrm>
                       <a:off x="0" y="0"/>
-                      <a:ext cx="5940425" cy="3980180"/>
+                      <a:ext cx="5940425" cy="3580130"/>
                     </a:xfrm>
                     <a:prstGeom prst="rect">
                       <a:avLst/>
@@ -1340,113 +780,37 @@
           <w:szCs w:val="28"/>
         </w:rPr>
       </w:pPr>
-      <w:r>
-        <w:rPr>
-          <w:noProof/>
-          <w:sz w:val="28"/>
-          <w:szCs w:val="28"/>
-          <w:lang w:eastAsia="ru-RU"/>
-        </w:rPr>
-        <w:drawing>
-          <wp:inline distT="0" distB="0" distL="0" distR="0" wp14:anchorId="5A0283B8" wp14:editId="15524601">
-            <wp:extent cx="5940425" cy="4493260"/>
-            <wp:effectExtent l="0" t="0" r="3175" b="2540"/>
-            <wp:docPr id="9" name="Рисунок 9"/>
-            <wp:cNvGraphicFramePr>
-              <a:graphicFrameLocks xmlns:a="http://schemas.openxmlformats.org/drawingml/2006/main" noChangeAspect="1"/>
-            </wp:cNvGraphicFramePr>
-            <a:graphic xmlns:a="http://schemas.openxmlformats.org/drawingml/2006/main">
-              <a:graphicData uri="http://schemas.openxmlformats.org/drawingml/2006/picture">
-                <pic:pic xmlns:pic="http://schemas.openxmlformats.org/drawingml/2006/picture">
-                  <pic:nvPicPr>
-                    <pic:cNvPr id="1" name=""/>
-                    <pic:cNvPicPr/>
-                  </pic:nvPicPr>
-                  <pic:blipFill>
-                    <a:blip r:embed="rId13"/>
-                    <a:stretch>
-                      <a:fillRect/>
-                    </a:stretch>
-                  </pic:blipFill>
-                  <pic:spPr>
-                    <a:xfrm>
-                      <a:off x="0" y="0"/>
-                      <a:ext cx="5940425" cy="4493260"/>
-                    </a:xfrm>
-                    <a:prstGeom prst="rect">
-                      <a:avLst/>
-                    </a:prstGeom>
-                  </pic:spPr>
-                </pic:pic>
-              </a:graphicData>
-            </a:graphic>
-          </wp:inline>
-        </w:drawing>
-      </w:r>
-    </w:p>
-    <w:p>
-      <w:pPr>
-        <w:rPr>
-          <w:sz w:val="28"/>
-          <w:szCs w:val="28"/>
-        </w:rPr>
-      </w:pPr>
-      <w:r>
-        <w:rPr>
-          <w:noProof/>
-          <w:lang w:eastAsia="ru-RU"/>
-        </w:rPr>
-        <w:lastRenderedPageBreak/>
-        <w:drawing>
-          <wp:inline distT="0" distB="0" distL="0" distR="0" wp14:anchorId="01B1FA91" wp14:editId="7FE66AFF">
-            <wp:extent cx="5940425" cy="3341370"/>
-            <wp:effectExtent l="0" t="0" r="3175" b="0"/>
-            <wp:docPr id="14" name="Рисунок 14"/>
-            <wp:cNvGraphicFramePr>
-              <a:graphicFrameLocks xmlns:a="http://schemas.openxmlformats.org/drawingml/2006/main" noChangeAspect="1"/>
-            </wp:cNvGraphicFramePr>
-            <a:graphic xmlns:a="http://schemas.openxmlformats.org/drawingml/2006/main">
-              <a:graphicData uri="http://schemas.openxmlformats.org/drawingml/2006/picture">
-                <pic:pic xmlns:pic="http://schemas.openxmlformats.org/drawingml/2006/picture">
-                  <pic:nvPicPr>
-                    <pic:cNvPr id="1" name=""/>
-                    <pic:cNvPicPr/>
-                  </pic:nvPicPr>
-                  <pic:blipFill>
-                    <a:blip r:embed="rId14"/>
-                    <a:stretch>
-                      <a:fillRect/>
-                    </a:stretch>
-                  </pic:blipFill>
-                  <pic:spPr>
-                    <a:xfrm>
-                      <a:off x="0" y="0"/>
-                      <a:ext cx="5940425" cy="3341370"/>
-                    </a:xfrm>
-                    <a:prstGeom prst="rect">
-                      <a:avLst/>
-                    </a:prstGeom>
-                  </pic:spPr>
-                </pic:pic>
-              </a:graphicData>
-            </a:graphic>
-          </wp:inline>
-        </w:drawing>
-      </w:r>
-    </w:p>
-    <w:p>
-      <w:pPr>
-        <w:rPr>
-          <w:sz w:val="28"/>
-          <w:szCs w:val="28"/>
-        </w:rPr>
-      </w:pPr>
-      <w:r>
-        <w:rPr>
-          <w:sz w:val="28"/>
-          <w:szCs w:val="28"/>
-        </w:rPr>
-        <w:t>Вывод</w:t>
+    </w:p>
+    <w:p>
+      <w:pPr>
+        <w:rPr>
+          <w:sz w:val="28"/>
+          <w:szCs w:val="28"/>
+        </w:rPr>
+      </w:pPr>
+    </w:p>
+    <w:p>
+      <w:pPr>
+        <w:rPr>
+          <w:sz w:val="28"/>
+          <w:szCs w:val="28"/>
+        </w:rPr>
+      </w:pPr>
+      <w:r>
+        <w:rPr>
+          <w:b/>
+          <w:sz w:val="28"/>
+          <w:szCs w:val="28"/>
+        </w:rPr>
+        <w:t>В</w:t>
+      </w:r>
+      <w:r>
+        <w:rPr>
+          <w:b/>
+          <w:sz w:val="28"/>
+          <w:szCs w:val="28"/>
+        </w:rPr>
+        <w:t>ывод</w:t>
       </w:r>
       <w:r>
         <w:rPr>
@@ -1455,21 +819,12 @@
         </w:rPr>
         <w:t xml:space="preserve">: </w:t>
       </w:r>
-      <w:proofErr w:type="gramStart"/>
-      <w:r>
-        <w:rPr>
-          <w:sz w:val="28"/>
-          <w:szCs w:val="28"/>
-        </w:rPr>
-        <w:t>В</w:t>
-      </w:r>
-      <w:proofErr w:type="gramEnd"/>
-      <w:r>
-        <w:rPr>
-          <w:sz w:val="28"/>
-          <w:szCs w:val="28"/>
-        </w:rPr>
-        <w:t xml:space="preserve"> ходе выполнения работы номер 4 мы научились строить графики, матрицы и проводить вычисления</w:t>
+      <w:r>
+        <w:rPr>
+          <w:sz w:val="28"/>
+          <w:szCs w:val="28"/>
+        </w:rPr>
+        <w:t xml:space="preserve">Научились создавать и работать в системе контроля </w:t>
       </w:r>
       <w:r>
         <w:rPr>
@@ -1477,9 +832,15 @@
           <w:szCs w:val="28"/>
           <w:lang w:val="en-US"/>
         </w:rPr>
-        <w:t>kjsdfkjsdfn</w:t>
-      </w:r>
-      <w:bookmarkStart w:id="0" w:name="_GoBack"/>
+        <w:t>Git</w:t>
+      </w:r>
+      <w:r>
+        <w:rPr>
+          <w:sz w:val="28"/>
+          <w:szCs w:val="28"/>
+        </w:rPr>
+        <w:t>, создавать репозитории, добавлять версии с комментариями, просматривать статус проекта.</w:t>
+      </w:r>
       <w:bookmarkEnd w:id="0"/>
     </w:p>
     <w:sectPr>
@@ -1490,6 +851,153 @@
     </w:sectPr>
   </w:body>
 </w:document>
+</file>
+
+<file path=word/endnotes.xml><?xml version="1.0" encoding="utf-8"?>
+<w:endnotes xmlns:wpc="http://schemas.microsoft.com/office/word/2010/wordprocessingCanvas" xmlns:cx="http://schemas.microsoft.com/office/drawing/2014/chartex" xmlns:mc="http://schemas.openxmlformats.org/markup-compatibility/2006" xmlns:o="urn:schemas-microsoft-com:office:office" xmlns:r="http://schemas.openxmlformats.org/officeDocument/2006/relationships" xmlns:m="http://schemas.openxmlformats.org/officeDocument/2006/math" xmlns:v="urn:schemas-microsoft-com:vml" xmlns:wp14="http://schemas.microsoft.com/office/word/2010/wordprocessingDrawing" xmlns:wp="http://schemas.openxmlformats.org/drawingml/2006/wordprocessingDrawing" xmlns:w10="urn:schemas-microsoft-com:office:word" xmlns:w="http://schemas.openxmlformats.org/wordprocessingml/2006/main" xmlns:w14="http://schemas.microsoft.com/office/word/2010/wordml" xmlns:w15="http://schemas.microsoft.com/office/word/2012/wordml" xmlns:w16se="http://schemas.microsoft.com/office/word/2015/wordml/symex" xmlns:wpg="http://schemas.microsoft.com/office/word/2010/wordprocessingGroup" xmlns:wpi="http://schemas.microsoft.com/office/word/2010/wordprocessingInk" xmlns:wne="http://schemas.microsoft.com/office/word/2006/wordml" xmlns:wps="http://schemas.microsoft.com/office/word/2010/wordprocessingShape" mc:Ignorable="w14 w15 w16se wp14">
+  <w:endnote w:type="separator" w:id="-1">
+    <w:p>
+      <w:pPr>
+        <w:spacing w:after="0" w:line="240" w:lineRule="auto"/>
+      </w:pPr>
+      <w:r>
+        <w:separator/>
+      </w:r>
+    </w:p>
+  </w:endnote>
+  <w:endnote w:type="continuationSeparator" w:id="0">
+    <w:p>
+      <w:pPr>
+        <w:spacing w:after="0" w:line="240" w:lineRule="auto"/>
+      </w:pPr>
+      <w:r>
+        <w:continuationSeparator/>
+      </w:r>
+    </w:p>
+  </w:endnote>
+</w:endnotes>
+</file>
+
+<file path=word/footnotes.xml><?xml version="1.0" encoding="utf-8"?>
+<w:footnotes xmlns:wpc="http://schemas.microsoft.com/office/word/2010/wordprocessingCanvas" xmlns:cx="http://schemas.microsoft.com/office/drawing/2014/chartex" xmlns:mc="http://schemas.openxmlformats.org/markup-compatibility/2006" xmlns:o="urn:schemas-microsoft-com:office:office" xmlns:r="http://schemas.openxmlformats.org/officeDocument/2006/relationships" xmlns:m="http://schemas.openxmlformats.org/officeDocument/2006/math" xmlns:v="urn:schemas-microsoft-com:vml" xmlns:wp14="http://schemas.microsoft.com/office/word/2010/wordprocessingDrawing" xmlns:wp="http://schemas.openxmlformats.org/drawingml/2006/wordprocessingDrawing" xmlns:w10="urn:schemas-microsoft-com:office:word" xmlns:w="http://schemas.openxmlformats.org/wordprocessingml/2006/main" xmlns:w14="http://schemas.microsoft.com/office/word/2010/wordml" xmlns:w15="http://schemas.microsoft.com/office/word/2012/wordml" xmlns:w16se="http://schemas.microsoft.com/office/word/2015/wordml/symex" xmlns:wpg="http://schemas.microsoft.com/office/word/2010/wordprocessingGroup" xmlns:wpi="http://schemas.microsoft.com/office/word/2010/wordprocessingInk" xmlns:wne="http://schemas.microsoft.com/office/word/2006/wordml" xmlns:wps="http://schemas.microsoft.com/office/word/2010/wordprocessingShape" mc:Ignorable="w14 w15 w16se wp14">
+  <w:footnote w:type="separator" w:id="-1">
+    <w:p>
+      <w:pPr>
+        <w:spacing w:after="0" w:line="240" w:lineRule="auto"/>
+      </w:pPr>
+      <w:r>
+        <w:separator/>
+      </w:r>
+    </w:p>
+  </w:footnote>
+  <w:footnote w:type="continuationSeparator" w:id="0">
+    <w:p>
+      <w:pPr>
+        <w:spacing w:after="0" w:line="240" w:lineRule="auto"/>
+      </w:pPr>
+      <w:r>
+        <w:continuationSeparator/>
+      </w:r>
+    </w:p>
+  </w:footnote>
+</w:footnotes>
+</file>
+
+<file path=word/numbering.xml><?xml version="1.0" encoding="utf-8"?>
+<w:numbering xmlns:wpc="http://schemas.microsoft.com/office/word/2010/wordprocessingCanvas" xmlns:cx="http://schemas.microsoft.com/office/drawing/2014/chartex" xmlns:mc="http://schemas.openxmlformats.org/markup-compatibility/2006" xmlns:o="urn:schemas-microsoft-com:office:office" xmlns:r="http://schemas.openxmlformats.org/officeDocument/2006/relationships" xmlns:m="http://schemas.openxmlformats.org/officeDocument/2006/math" xmlns:v="urn:schemas-microsoft-com:vml" xmlns:wp14="http://schemas.microsoft.com/office/word/2010/wordprocessingDrawing" xmlns:wp="http://schemas.openxmlformats.org/drawingml/2006/wordprocessingDrawing" xmlns:w10="urn:schemas-microsoft-com:office:word" xmlns:w="http://schemas.openxmlformats.org/wordprocessingml/2006/main" xmlns:w14="http://schemas.microsoft.com/office/word/2010/wordml" xmlns:w15="http://schemas.microsoft.com/office/word/2012/wordml" xmlns:w16se="http://schemas.microsoft.com/office/word/2015/wordml/symex" xmlns:wpg="http://schemas.microsoft.com/office/word/2010/wordprocessingGroup" xmlns:wpi="http://schemas.microsoft.com/office/word/2010/wordprocessingInk" xmlns:wne="http://schemas.microsoft.com/office/word/2006/wordml" xmlns:wps="http://schemas.microsoft.com/office/word/2010/wordprocessingShape" mc:Ignorable="w14 w15 w16se wp14">
+  <w:abstractNum w:abstractNumId="0" w15:restartNumberingAfterBreak="0">
+    <w:nsid w:val="68317189"/>
+    <w:multiLevelType w:val="hybridMultilevel"/>
+    <w:tmpl w:val="85A8E24A"/>
+    <w:lvl w:ilvl="0" w:tplc="04190011">
+      <w:start w:val="1"/>
+      <w:numFmt w:val="decimal"/>
+      <w:lvlText w:val="%1)"/>
+      <w:lvlJc w:val="left"/>
+      <w:pPr>
+        <w:ind w:left="720" w:hanging="360"/>
+      </w:pPr>
+      <w:rPr>
+        <w:rFonts w:hint="default"/>
+      </w:rPr>
+    </w:lvl>
+    <w:lvl w:ilvl="1" w:tplc="04190019" w:tentative="1">
+      <w:start w:val="1"/>
+      <w:numFmt w:val="lowerLetter"/>
+      <w:lvlText w:val="%2."/>
+      <w:lvlJc w:val="left"/>
+      <w:pPr>
+        <w:ind w:left="1440" w:hanging="360"/>
+      </w:pPr>
+    </w:lvl>
+    <w:lvl w:ilvl="2" w:tplc="0419001B" w:tentative="1">
+      <w:start w:val="1"/>
+      <w:numFmt w:val="lowerRoman"/>
+      <w:lvlText w:val="%3."/>
+      <w:lvlJc w:val="right"/>
+      <w:pPr>
+        <w:ind w:left="2160" w:hanging="180"/>
+      </w:pPr>
+    </w:lvl>
+    <w:lvl w:ilvl="3" w:tplc="0419000F" w:tentative="1">
+      <w:start w:val="1"/>
+      <w:numFmt w:val="decimal"/>
+      <w:lvlText w:val="%4."/>
+      <w:lvlJc w:val="left"/>
+      <w:pPr>
+        <w:ind w:left="2880" w:hanging="360"/>
+      </w:pPr>
+    </w:lvl>
+    <w:lvl w:ilvl="4" w:tplc="04190019" w:tentative="1">
+      <w:start w:val="1"/>
+      <w:numFmt w:val="lowerLetter"/>
+      <w:lvlText w:val="%5."/>
+      <w:lvlJc w:val="left"/>
+      <w:pPr>
+        <w:ind w:left="3600" w:hanging="360"/>
+      </w:pPr>
+    </w:lvl>
+    <w:lvl w:ilvl="5" w:tplc="0419001B" w:tentative="1">
+      <w:start w:val="1"/>
+      <w:numFmt w:val="lowerRoman"/>
+      <w:lvlText w:val="%6."/>
+      <w:lvlJc w:val="right"/>
+      <w:pPr>
+        <w:ind w:left="4320" w:hanging="180"/>
+      </w:pPr>
+    </w:lvl>
+    <w:lvl w:ilvl="6" w:tplc="0419000F" w:tentative="1">
+      <w:start w:val="1"/>
+      <w:numFmt w:val="decimal"/>
+      <w:lvlText w:val="%7."/>
+      <w:lvlJc w:val="left"/>
+      <w:pPr>
+        <w:ind w:left="5040" w:hanging="360"/>
+      </w:pPr>
+    </w:lvl>
+    <w:lvl w:ilvl="7" w:tplc="04190019" w:tentative="1">
+      <w:start w:val="1"/>
+      <w:numFmt w:val="lowerLetter"/>
+      <w:lvlText w:val="%8."/>
+      <w:lvlJc w:val="left"/>
+      <w:pPr>
+        <w:ind w:left="5760" w:hanging="360"/>
+      </w:pPr>
+    </w:lvl>
+    <w:lvl w:ilvl="8" w:tplc="0419001B" w:tentative="1">
+      <w:start w:val="1"/>
+      <w:numFmt w:val="lowerRoman"/>
+      <w:lvlText w:val="%9."/>
+      <w:lvlJc w:val="right"/>
+      <w:pPr>
+        <w:ind w:left="6480" w:hanging="180"/>
+      </w:pPr>
+    </w:lvl>
+  </w:abstractNum>
+  <w:num w:numId="1">
+    <w:abstractNumId w:val="0"/>
+  </w:num>
+</w:numbering>
 </file>
 
 <file path=word/styles.xml><?xml version="1.0" encoding="utf-8"?>
@@ -1945,6 +1453,61 @@
       <w:lang w:eastAsia="ru-RU"/>
     </w:rPr>
   </w:style>
+  <w:style w:type="paragraph" w:styleId="a4">
+    <w:name w:val="List Paragraph"/>
+    <w:basedOn w:val="a"/>
+    <w:uiPriority w:val="34"/>
+    <w:qFormat/>
+    <w:rsid w:val="00DE0014"/>
+    <w:pPr>
+      <w:ind w:left="720"/>
+      <w:contextualSpacing/>
+    </w:pPr>
+  </w:style>
+  <w:style w:type="paragraph" w:styleId="a5">
+    <w:name w:val="header"/>
+    <w:basedOn w:val="a"/>
+    <w:link w:val="a6"/>
+    <w:uiPriority w:val="99"/>
+    <w:unhideWhenUsed/>
+    <w:rsid w:val="00DE0014"/>
+    <w:pPr>
+      <w:tabs>
+        <w:tab w:val="center" w:pos="4677"/>
+        <w:tab w:val="right" w:pos="9355"/>
+      </w:tabs>
+      <w:spacing w:after="0" w:line="240" w:lineRule="auto"/>
+    </w:pPr>
+  </w:style>
+  <w:style w:type="character" w:customStyle="1" w:styleId="a6">
+    <w:name w:val="Верхний колонтитул Знак"/>
+    <w:basedOn w:val="a0"/>
+    <w:link w:val="a5"/>
+    <w:uiPriority w:val="99"/>
+    <w:rsid w:val="00DE0014"/>
+  </w:style>
+  <w:style w:type="paragraph" w:styleId="a7">
+    <w:name w:val="footer"/>
+    <w:basedOn w:val="a"/>
+    <w:link w:val="a8"/>
+    <w:uiPriority w:val="99"/>
+    <w:unhideWhenUsed/>
+    <w:rsid w:val="00DE0014"/>
+    <w:pPr>
+      <w:tabs>
+        <w:tab w:val="center" w:pos="4677"/>
+        <w:tab w:val="right" w:pos="9355"/>
+      </w:tabs>
+      <w:spacing w:after="0" w:line="240" w:lineRule="auto"/>
+    </w:pPr>
+  </w:style>
+  <w:style w:type="character" w:customStyle="1" w:styleId="a8">
+    <w:name w:val="Нижний колонтитул Знак"/>
+    <w:basedOn w:val="a0"/>
+    <w:link w:val="a7"/>
+    <w:uiPriority w:val="99"/>
+    <w:rsid w:val="00DE0014"/>
+  </w:style>
 </w:styles>
 </file>
 
@@ -2207,4 +1770,16 @@
     </a:ext>
   </a:extLst>
 </a:theme>
+</file>
+
+<file path=customXml/item1.xml><?xml version="1.0" encoding="utf-8"?>
+<b:Sources xmlns:b="http://schemas.openxmlformats.org/officeDocument/2006/bibliography" xmlns="http://schemas.openxmlformats.org/officeDocument/2006/bibliography" SelectedStyle="\APASixthEditionOfficeOnline.xsl" StyleName="APA" Version="6"/>
+</file>
+
+<file path=customXml/itemProps1.xml><?xml version="1.0" encoding="utf-8"?>
+<ds:datastoreItem xmlns:ds="http://schemas.openxmlformats.org/officeDocument/2006/customXml" ds:itemID="{612BCCAC-CEF2-493D-A562-3F55DC18848D}">
+  <ds:schemaRefs>
+    <ds:schemaRef ds:uri="http://schemas.openxmlformats.org/officeDocument/2006/bibliography"/>
+  </ds:schemaRefs>
+</ds:datastoreItem>
 </file>
</xml_diff>